<commit_message>
uitbreiding van de docx
</commit_message>
<xml_diff>
--- a/Programmeren opdracht 3.docx
+++ b/Programmeren opdracht 3.docx
@@ -544,6 +544,34 @@
     </w:p>
     <w:p>
       <w:pPr>
+        <w:rPr>
+          <w:lang w:val="nl-NL"/>
+        </w:rPr>
+      </w:pPr>
+    </w:p>
+    <w:p>
+      <w:pPr>
+        <w:rPr>
+          <w:lang w:val="nl-NL"/>
+        </w:rPr>
+      </w:pPr>
+    </w:p>
+    <w:p>
+      <w:pPr>
+        <w:rPr>
+          <w:lang w:val="nl-NL"/>
+        </w:rPr>
+      </w:pPr>
+    </w:p>
+    <w:p>
+      <w:pPr>
+        <w:rPr>
+          <w:lang w:val="nl-NL"/>
+        </w:rPr>
+      </w:pPr>
+    </w:p>
+    <w:p>
+      <w:pPr>
         <w:pStyle w:val="Heading2"/>
         <w:rPr>
           <w:lang w:val="nl-NL"/>
@@ -554,6 +582,7 @@
         <w:rPr>
           <w:lang w:val="nl-NL"/>
         </w:rPr>
+        <w:lastRenderedPageBreak/>
         <w:t>Dichotomiën</w:t>
       </w:r>
       <w:proofErr w:type="spellEnd"/>
@@ -573,7 +602,541 @@
         <w:rPr>
           <w:lang w:val="nl-NL"/>
         </w:rPr>
-        <w:t xml:space="preserve">In mijn simulatie is </w:t>
+        <w:t xml:space="preserve">Mijn simulatie is </w:t>
+      </w:r>
+      <w:proofErr w:type="spellStart"/>
+      <w:r>
+        <w:rPr>
+          <w:lang w:val="nl-NL"/>
+        </w:rPr>
+        <w:t>Accessible</w:t>
+      </w:r>
+      <w:proofErr w:type="spellEnd"/>
+      <w:r>
+        <w:rPr>
+          <w:lang w:val="nl-NL"/>
+        </w:rPr>
+        <w:t xml:space="preserve"> omdat de agent toegang heeft tot de info van de omgeving en in welke state die zicht bevat.</w:t>
+      </w:r>
+    </w:p>
+    <w:p>
+      <w:pPr>
+        <w:pStyle w:val="ListParagraph"/>
+        <w:numPr>
+          <w:ilvl w:val="0"/>
+          <w:numId w:val="2"/>
+        </w:numPr>
+        <w:rPr>
+          <w:lang w:val="nl-NL"/>
+        </w:rPr>
+      </w:pPr>
+      <w:r>
+        <w:rPr>
+          <w:lang w:val="nl-NL"/>
+        </w:rPr>
+        <w:t>Mijn simulatie is Non-</w:t>
+      </w:r>
+      <w:proofErr w:type="spellStart"/>
+      <w:r>
+        <w:rPr>
+          <w:lang w:val="nl-NL"/>
+        </w:rPr>
+        <w:t>Deterministic</w:t>
+      </w:r>
+      <w:proofErr w:type="spellEnd"/>
+      <w:r>
+        <w:rPr>
+          <w:lang w:val="nl-NL"/>
+        </w:rPr>
+        <w:t xml:space="preserve"> omdat bijvoorbeeld het horen van de ‘call’ van een andere agent niet altijd lijdt tot het achtervolgend van een </w:t>
+      </w:r>
+      <w:proofErr w:type="spellStart"/>
+      <w:r>
+        <w:rPr>
+          <w:lang w:val="nl-NL"/>
+        </w:rPr>
+        <w:t>enemy</w:t>
+      </w:r>
+      <w:proofErr w:type="spellEnd"/>
+      <w:r>
+        <w:rPr>
+          <w:lang w:val="nl-NL"/>
+        </w:rPr>
+        <w:t>. Dit kan ook eindigen tot het verder zoeken.</w:t>
+      </w:r>
+    </w:p>
+    <w:p>
+      <w:pPr>
+        <w:pStyle w:val="ListParagraph"/>
+        <w:numPr>
+          <w:ilvl w:val="0"/>
+          <w:numId w:val="2"/>
+        </w:numPr>
+        <w:rPr>
+          <w:lang w:val="nl-NL"/>
+        </w:rPr>
+      </w:pPr>
+      <w:r>
+        <w:rPr>
+          <w:lang w:val="nl-NL"/>
+        </w:rPr>
+        <w:t xml:space="preserve">Mijn simulatie is </w:t>
+      </w:r>
+      <w:proofErr w:type="spellStart"/>
+      <w:r>
+        <w:rPr>
+          <w:lang w:val="nl-NL"/>
+        </w:rPr>
+        <w:t>Episodic</w:t>
+      </w:r>
+      <w:proofErr w:type="spellEnd"/>
+      <w:r>
+        <w:rPr>
+          <w:lang w:val="nl-NL"/>
+        </w:rPr>
+        <w:t xml:space="preserve"> omdat hij niet voorspelt waar de </w:t>
+      </w:r>
+      <w:proofErr w:type="spellStart"/>
+      <w:r>
+        <w:rPr>
+          <w:lang w:val="nl-NL"/>
+        </w:rPr>
+        <w:t>enemies</w:t>
+      </w:r>
+      <w:proofErr w:type="spellEnd"/>
+      <w:r>
+        <w:rPr>
+          <w:lang w:val="nl-NL"/>
+        </w:rPr>
+        <w:t xml:space="preserve"> zouden kunnen zijn of heen zouden kunnen gaan. Hij maakt dus geen gebruik van mogelijk toekomstige </w:t>
+      </w:r>
+      <w:proofErr w:type="spellStart"/>
+      <w:r>
+        <w:rPr>
+          <w:lang w:val="nl-NL"/>
+        </w:rPr>
+        <w:t>states</w:t>
+      </w:r>
+      <w:proofErr w:type="spellEnd"/>
+      <w:r>
+        <w:rPr>
+          <w:lang w:val="nl-NL"/>
+        </w:rPr>
+        <w:t>.</w:t>
+      </w:r>
+    </w:p>
+    <w:p>
+      <w:pPr>
+        <w:pStyle w:val="ListParagraph"/>
+        <w:numPr>
+          <w:ilvl w:val="0"/>
+          <w:numId w:val="2"/>
+        </w:numPr>
+        <w:rPr>
+          <w:lang w:val="nl-NL"/>
+        </w:rPr>
+      </w:pPr>
+      <w:r>
+        <w:rPr>
+          <w:lang w:val="nl-NL"/>
+        </w:rPr>
+        <w:t xml:space="preserve">Mijn simulatie is </w:t>
+      </w:r>
+      <w:proofErr w:type="spellStart"/>
+      <w:r>
+        <w:rPr>
+          <w:lang w:val="nl-NL"/>
+        </w:rPr>
+        <w:t>Static</w:t>
+      </w:r>
+      <w:proofErr w:type="spellEnd"/>
+      <w:r>
+        <w:rPr>
+          <w:lang w:val="nl-NL"/>
+        </w:rPr>
+        <w:t xml:space="preserve"> omdat er bijvoorbeeld geen veranderingen in de omgeving kunnen plaats vinden waardoor de agent zich anders zou gaan gedragen.</w:t>
+      </w:r>
+    </w:p>
+    <w:p>
+      <w:pPr>
+        <w:pStyle w:val="ListParagraph"/>
+        <w:numPr>
+          <w:ilvl w:val="0"/>
+          <w:numId w:val="2"/>
+        </w:numPr>
+        <w:rPr>
+          <w:lang w:val="nl-NL"/>
+        </w:rPr>
+      </w:pPr>
+      <w:r>
+        <w:rPr>
+          <w:lang w:val="nl-NL"/>
+        </w:rPr>
+        <w:t xml:space="preserve">Mijn simulatie is discrete omdat er een vast bepaald aantal acties en percepties </w:t>
+      </w:r>
+      <w:r>
+        <w:rPr>
+          <w:lang w:val="nl-NL"/>
+        </w:rPr>
+        <w:t>kunnen plaatsvinden en er dus geen verdere acties/percepties kunnen plaatsvinden wat nieuwe acties/percepties naar boven brengt.</w:t>
+      </w:r>
+    </w:p>
+    <w:p>
+      <w:pPr>
+        <w:rPr>
+          <w:lang w:val="nl-NL"/>
+        </w:rPr>
+      </w:pPr>
+    </w:p>
+    <w:p>
+      <w:pPr>
+        <w:pStyle w:val="Heading2"/>
+        <w:rPr>
+          <w:lang w:val="nl-NL"/>
+        </w:rPr>
+      </w:pPr>
+      <w:r>
+        <w:rPr>
+          <w:lang w:val="nl-NL"/>
+        </w:rPr>
+        <w:t>Alternatieve omgeving</w:t>
+      </w:r>
+      <w:r>
+        <w:rPr>
+          <w:lang w:val="nl-NL"/>
+        </w:rPr>
+        <w:t xml:space="preserve"> </w:t>
+      </w:r>
+    </w:p>
+    <w:p>
+      <w:pPr>
+        <w:pStyle w:val="ListParagraph"/>
+        <w:numPr>
+          <w:ilvl w:val="0"/>
+          <w:numId w:val="3"/>
+        </w:numPr>
+        <w:rPr>
+          <w:lang w:val="nl-NL"/>
+        </w:rPr>
+      </w:pPr>
+      <w:r>
+        <w:rPr>
+          <w:lang w:val="nl-NL"/>
+        </w:rPr>
+        <w:t xml:space="preserve">De dichotomie met de meeste invloed in mijn simulatie zou zijn </w:t>
+      </w:r>
+      <w:proofErr w:type="spellStart"/>
+      <w:r>
+        <w:rPr>
+          <w:lang w:val="nl-NL"/>
+        </w:rPr>
+        <w:t>Static</w:t>
+      </w:r>
+      <w:proofErr w:type="spellEnd"/>
+      <w:r>
+        <w:rPr>
+          <w:lang w:val="nl-NL"/>
+        </w:rPr>
+        <w:t xml:space="preserve"> </w:t>
+      </w:r>
+      <w:r>
+        <w:rPr>
+          <w:lang w:val="nl-NL"/>
+        </w:rPr>
+        <w:sym w:font="Wingdings" w:char="F0E0"/>
+      </w:r>
+      <w:r>
+        <w:rPr>
+          <w:lang w:val="nl-NL"/>
+        </w:rPr>
+        <w:t xml:space="preserve"> </w:t>
+      </w:r>
+      <w:proofErr w:type="spellStart"/>
+      <w:r>
+        <w:rPr>
+          <w:lang w:val="nl-NL"/>
+        </w:rPr>
+        <w:t>Dynamic</w:t>
+      </w:r>
+      <w:proofErr w:type="spellEnd"/>
+      <w:r>
+        <w:rPr>
+          <w:lang w:val="nl-NL"/>
+        </w:rPr>
+        <w:t>.</w:t>
+      </w:r>
+      <w:r>
+        <w:rPr>
+          <w:lang w:val="nl-NL"/>
+        </w:rPr>
+        <w:br/>
+        <w:t>Het kan namelijk veranderingen bij de agent geven zoals:</w:t>
+      </w:r>
+    </w:p>
+    <w:p>
+      <w:pPr>
+        <w:pStyle w:val="ListParagraph"/>
+        <w:numPr>
+          <w:ilvl w:val="1"/>
+          <w:numId w:val="3"/>
+        </w:numPr>
+        <w:rPr>
+          <w:lang w:val="nl-NL"/>
+        </w:rPr>
+      </w:pPr>
+      <w:r>
+        <w:rPr>
+          <w:lang w:val="nl-NL"/>
+        </w:rPr>
+        <w:t xml:space="preserve">Bij mist minder zicht hebben en dus langer op zoek moeten zijn voor een </w:t>
+      </w:r>
+      <w:proofErr w:type="spellStart"/>
+      <w:r>
+        <w:rPr>
+          <w:lang w:val="nl-NL"/>
+        </w:rPr>
+        <w:t>enemy</w:t>
+      </w:r>
+      <w:proofErr w:type="spellEnd"/>
+      <w:r>
+        <w:rPr>
+          <w:lang w:val="nl-NL"/>
+        </w:rPr>
+        <w:t>.</w:t>
+      </w:r>
+    </w:p>
+    <w:p>
+      <w:pPr>
+        <w:pStyle w:val="ListParagraph"/>
+        <w:numPr>
+          <w:ilvl w:val="1"/>
+          <w:numId w:val="3"/>
+        </w:numPr>
+        <w:rPr>
+          <w:lang w:val="nl-NL"/>
+        </w:rPr>
+      </w:pPr>
+      <w:r>
+        <w:rPr>
+          <w:lang w:val="nl-NL"/>
+        </w:rPr>
+        <w:t>Tijdens een storm kan het roepen van een andere agent niet meer gehoord worden en dus niet altijd kunnen reageren.</w:t>
+      </w:r>
+    </w:p>
+    <w:p>
+      <w:pPr>
+        <w:pStyle w:val="ListParagraph"/>
+        <w:numPr>
+          <w:ilvl w:val="1"/>
+          <w:numId w:val="3"/>
+        </w:numPr>
+        <w:rPr>
+          <w:lang w:val="nl-NL"/>
+        </w:rPr>
+      </w:pPr>
+      <w:r>
+        <w:rPr>
+          <w:lang w:val="nl-NL"/>
+        </w:rPr>
+        <w:t xml:space="preserve">Of als er bijvoorbeeld </w:t>
+      </w:r>
+      <w:r>
+        <w:rPr>
+          <w:lang w:val="nl-NL"/>
+        </w:rPr>
+        <w:t>plekken in de omgeving zijn waar de agent zou kunnen schuilen. Dat zorgt voor een goede strategie als het donker is maar weer minder efficiënt als het licht is.</w:t>
+      </w:r>
+    </w:p>
+    <w:p>
+      <w:pPr>
+        <w:pStyle w:val="ListParagraph"/>
+        <w:numPr>
+          <w:ilvl w:val="0"/>
+          <w:numId w:val="3"/>
+        </w:numPr>
+        <w:rPr>
+          <w:lang w:val="nl-NL"/>
+        </w:rPr>
+      </w:pPr>
+      <w:r>
+        <w:rPr>
+          <w:lang w:val="nl-NL"/>
+        </w:rPr>
+        <w:t xml:space="preserve">Daarnaast zou het wijzigingen van </w:t>
+      </w:r>
+      <w:proofErr w:type="spellStart"/>
+      <w:r>
+        <w:rPr>
+          <w:lang w:val="nl-NL"/>
+        </w:rPr>
+        <w:t>Episodic</w:t>
+      </w:r>
+      <w:proofErr w:type="spellEnd"/>
+      <w:r>
+        <w:rPr>
+          <w:lang w:val="nl-NL"/>
+        </w:rPr>
+        <w:t xml:space="preserve"> </w:t>
+      </w:r>
+      <w:r>
+        <w:rPr>
+          <w:lang w:val="nl-NL"/>
+        </w:rPr>
+        <w:sym w:font="Wingdings" w:char="F0E0"/>
+      </w:r>
+      <w:r>
+        <w:rPr>
+          <w:lang w:val="nl-NL"/>
+        </w:rPr>
+        <w:t xml:space="preserve"> </w:t>
+      </w:r>
+      <w:r>
+        <w:rPr>
+          <w:lang w:val="nl-NL"/>
+        </w:rPr>
+        <w:t>Non-</w:t>
+      </w:r>
+      <w:proofErr w:type="spellStart"/>
+      <w:r>
+        <w:rPr>
+          <w:lang w:val="nl-NL"/>
+        </w:rPr>
+        <w:t>episodic</w:t>
+      </w:r>
+      <w:proofErr w:type="spellEnd"/>
+      <w:r>
+        <w:rPr>
+          <w:lang w:val="nl-NL"/>
+        </w:rPr>
+        <w:t xml:space="preserve"> ook een grootte invloed hebben op de kwaliteit van de </w:t>
+      </w:r>
+      <w:proofErr w:type="spellStart"/>
+      <w:r>
+        <w:rPr>
+          <w:lang w:val="nl-NL"/>
+        </w:rPr>
+        <w:t>agents</w:t>
+      </w:r>
+      <w:proofErr w:type="spellEnd"/>
+      <w:r>
+        <w:rPr>
+          <w:lang w:val="nl-NL"/>
+        </w:rPr>
+        <w:t xml:space="preserve">. Maar ook een grote invloed kunnen hebben op de kwaliteit van de </w:t>
+      </w:r>
+      <w:proofErr w:type="spellStart"/>
+      <w:r>
+        <w:rPr>
+          <w:lang w:val="nl-NL"/>
+        </w:rPr>
+        <w:t>enemies</w:t>
+      </w:r>
+      <w:proofErr w:type="spellEnd"/>
+      <w:r>
+        <w:rPr>
+          <w:lang w:val="nl-NL"/>
+        </w:rPr>
+        <w:t xml:space="preserve">. Als die vooruit kunnen kijken en kunnen voorspellen wat er gaat gebeuren dan kan er een betere strategie gebruikt worden om langer weg te blijven van de agent of om eerder bij de </w:t>
+      </w:r>
+      <w:proofErr w:type="spellStart"/>
+      <w:r>
+        <w:rPr>
+          <w:lang w:val="nl-NL"/>
+        </w:rPr>
+        <w:t>enemy</w:t>
+      </w:r>
+      <w:proofErr w:type="spellEnd"/>
+      <w:r>
+        <w:rPr>
+          <w:lang w:val="nl-NL"/>
+        </w:rPr>
+        <w:t xml:space="preserve"> te komen.</w:t>
+      </w:r>
+    </w:p>
+    <w:p>
+      <w:pPr>
+        <w:pStyle w:val="ListParagraph"/>
+        <w:numPr>
+          <w:ilvl w:val="0"/>
+          <w:numId w:val="3"/>
+        </w:numPr>
+        <w:rPr>
+          <w:lang w:val="nl-NL"/>
+        </w:rPr>
+      </w:pPr>
+      <w:r>
+        <w:rPr>
+          <w:lang w:val="nl-NL"/>
+        </w:rPr>
+        <w:t xml:space="preserve">Om de bovenstaande wijzigingen extra veel effect te laten hebben is het wijzigen van </w:t>
+      </w:r>
+      <w:proofErr w:type="spellStart"/>
+      <w:r>
+        <w:rPr>
+          <w:lang w:val="nl-NL"/>
+        </w:rPr>
+        <w:t>Deterministic</w:t>
+      </w:r>
+      <w:proofErr w:type="spellEnd"/>
+      <w:r>
+        <w:rPr>
+          <w:lang w:val="nl-NL"/>
+        </w:rPr>
+        <w:t xml:space="preserve"> </w:t>
+      </w:r>
+      <w:r>
+        <w:rPr>
+          <w:lang w:val="nl-NL"/>
+        </w:rPr>
+        <w:sym w:font="Wingdings" w:char="F0E0"/>
+      </w:r>
+      <w:r>
+        <w:rPr>
+          <w:lang w:val="nl-NL"/>
+        </w:rPr>
+        <w:t xml:space="preserve"> Non-</w:t>
+      </w:r>
+      <w:proofErr w:type="spellStart"/>
+      <w:r>
+        <w:rPr>
+          <w:lang w:val="nl-NL"/>
+        </w:rPr>
+        <w:t>deterministic</w:t>
+      </w:r>
+      <w:proofErr w:type="spellEnd"/>
+      <w:r>
+        <w:rPr>
+          <w:lang w:val="nl-NL"/>
+        </w:rPr>
+        <w:t xml:space="preserve"> nodig. Hierdoor kan de agent of </w:t>
+      </w:r>
+      <w:proofErr w:type="spellStart"/>
+      <w:r>
+        <w:rPr>
+          <w:lang w:val="nl-NL"/>
+        </w:rPr>
+        <w:t>enemy</w:t>
+      </w:r>
+      <w:proofErr w:type="spellEnd"/>
+      <w:r>
+        <w:rPr>
+          <w:lang w:val="nl-NL"/>
+        </w:rPr>
+        <w:t xml:space="preserve"> niet op ieder moment de state van de </w:t>
+      </w:r>
+      <w:proofErr w:type="spellStart"/>
+      <w:r>
+        <w:rPr>
+          <w:lang w:val="nl-NL"/>
+        </w:rPr>
+        <w:t>envirement</w:t>
+      </w:r>
+      <w:proofErr w:type="spellEnd"/>
+      <w:r>
+        <w:rPr>
+          <w:lang w:val="nl-NL"/>
+        </w:rPr>
+        <w:t>/omgeving zien waardoor er een onderdeel</w:t>
       </w:r>
     </w:p>
     <w:p>
@@ -619,6 +1182,95 @@
 <file path=word/numbering.xml><?xml version="1.0" encoding="utf-8"?>
 <w:numbering xmlns:wpc="http://schemas.microsoft.com/office/word/2010/wordprocessingCanvas" xmlns:cx="http://schemas.microsoft.com/office/drawing/2014/chartex" xmlns:cx1="http://schemas.microsoft.com/office/drawing/2015/9/8/chartex" xmlns:cx2="http://schemas.microsoft.com/office/drawing/2015/10/21/chartex" xmlns:cx3="http://schemas.microsoft.com/office/drawing/2016/5/9/chartex" xmlns:cx4="http://schemas.microsoft.com/office/drawing/2016/5/10/chartex" xmlns:cx5="http://schemas.microsoft.com/office/drawing/2016/5/11/chartex" xmlns:cx6="http://schemas.microsoft.com/office/drawing/2016/5/12/chartex" xmlns:cx7="http://schemas.microsoft.com/office/drawing/2016/5/13/chartex" xmlns:cx8="http://schemas.microsoft.com/office/drawing/2016/5/14/chartex" xmlns:mc="http://schemas.openxmlformats.org/markup-compatibility/2006" xmlns:aink="http://schemas.microsoft.com/office/drawing/2016/ink" xmlns:am3d="http://schemas.microsoft.com/office/drawing/2017/model3d" xmlns:o="urn:schemas-microsoft-com:office:office" xmlns:r="http://schemas.openxmlformats.org/officeDocument/2006/relationships" xmlns:m="http://schemas.openxmlformats.org/officeDocument/2006/math" xmlns:v="urn:schemas-microsoft-com:vml" xmlns:wp14="http://schemas.microsoft.com/office/word/2010/wordprocessingDrawing" xmlns:wp="http://schemas.openxmlformats.org/drawingml/2006/wordprocessingDrawing" xmlns:w10="urn:schemas-microsoft-com:office:word" xmlns:w="http://schemas.openxmlformats.org/wordprocessingml/2006/main" xmlns:w14="http://schemas.microsoft.com/office/word/2010/wordml" xmlns:w15="http://schemas.microsoft.com/office/word/2012/wordml" xmlns:w16cex="http://schemas.microsoft.com/office/word/2018/wordml/cex" xmlns:w16cid="http://schemas.microsoft.com/office/word/2016/wordml/cid" xmlns:w16="http://schemas.microsoft.com/office/word/2018/wordml" xmlns:w16sdtdh="http://schemas.microsoft.com/office/word/2020/wordml/sdtdatahash" xmlns:w16se="http://schemas.microsoft.com/office/word/2015/wordml/symex" xmlns:wpg="http://schemas.microsoft.com/office/word/2010/wordprocessingGroup" xmlns:wpi="http://schemas.microsoft.com/office/word/2010/wordprocessingInk" xmlns:wne="http://schemas.microsoft.com/office/word/2006/wordml" xmlns:wps="http://schemas.microsoft.com/office/word/2010/wordprocessingShape" mc:Ignorable="w14 w15 w16se w16cid w16 w16cex w16sdtdh wp14">
   <w:abstractNum w:abstractNumId="0" w15:restartNumberingAfterBreak="0">
+    <w:nsid w:val="169D3325"/>
+    <w:multiLevelType w:val="hybridMultilevel"/>
+    <w:tmpl w:val="E3D6155C"/>
+    <w:lvl w:ilvl="0" w:tplc="0809000F">
+      <w:start w:val="1"/>
+      <w:numFmt w:val="decimal"/>
+      <w:lvlText w:val="%1."/>
+      <w:lvlJc w:val="left"/>
+      <w:pPr>
+        <w:ind w:left="720" w:hanging="360"/>
+      </w:pPr>
+      <w:rPr>
+        <w:rFonts w:hint="default"/>
+      </w:rPr>
+    </w:lvl>
+    <w:lvl w:ilvl="1" w:tplc="08090019">
+      <w:start w:val="1"/>
+      <w:numFmt w:val="lowerLetter"/>
+      <w:lvlText w:val="%2."/>
+      <w:lvlJc w:val="left"/>
+      <w:pPr>
+        <w:ind w:left="1440" w:hanging="360"/>
+      </w:pPr>
+    </w:lvl>
+    <w:lvl w:ilvl="2" w:tplc="0809001B" w:tentative="1">
+      <w:start w:val="1"/>
+      <w:numFmt w:val="lowerRoman"/>
+      <w:lvlText w:val="%3."/>
+      <w:lvlJc w:val="right"/>
+      <w:pPr>
+        <w:ind w:left="2160" w:hanging="180"/>
+      </w:pPr>
+    </w:lvl>
+    <w:lvl w:ilvl="3" w:tplc="0809000F" w:tentative="1">
+      <w:start w:val="1"/>
+      <w:numFmt w:val="decimal"/>
+      <w:lvlText w:val="%4."/>
+      <w:lvlJc w:val="left"/>
+      <w:pPr>
+        <w:ind w:left="2880" w:hanging="360"/>
+      </w:pPr>
+    </w:lvl>
+    <w:lvl w:ilvl="4" w:tplc="08090019" w:tentative="1">
+      <w:start w:val="1"/>
+      <w:numFmt w:val="lowerLetter"/>
+      <w:lvlText w:val="%5."/>
+      <w:lvlJc w:val="left"/>
+      <w:pPr>
+        <w:ind w:left="3600" w:hanging="360"/>
+      </w:pPr>
+    </w:lvl>
+    <w:lvl w:ilvl="5" w:tplc="0809001B" w:tentative="1">
+      <w:start w:val="1"/>
+      <w:numFmt w:val="lowerRoman"/>
+      <w:lvlText w:val="%6."/>
+      <w:lvlJc w:val="right"/>
+      <w:pPr>
+        <w:ind w:left="4320" w:hanging="180"/>
+      </w:pPr>
+    </w:lvl>
+    <w:lvl w:ilvl="6" w:tplc="0809000F" w:tentative="1">
+      <w:start w:val="1"/>
+      <w:numFmt w:val="decimal"/>
+      <w:lvlText w:val="%7."/>
+      <w:lvlJc w:val="left"/>
+      <w:pPr>
+        <w:ind w:left="5040" w:hanging="360"/>
+      </w:pPr>
+    </w:lvl>
+    <w:lvl w:ilvl="7" w:tplc="08090019" w:tentative="1">
+      <w:start w:val="1"/>
+      <w:numFmt w:val="lowerLetter"/>
+      <w:lvlText w:val="%8."/>
+      <w:lvlJc w:val="left"/>
+      <w:pPr>
+        <w:ind w:left="5760" w:hanging="360"/>
+      </w:pPr>
+    </w:lvl>
+    <w:lvl w:ilvl="8" w:tplc="0809001B" w:tentative="1">
+      <w:start w:val="1"/>
+      <w:numFmt w:val="lowerRoman"/>
+      <w:lvlText w:val="%9."/>
+      <w:lvlJc w:val="right"/>
+      <w:pPr>
+        <w:ind w:left="6480" w:hanging="180"/>
+      </w:pPr>
+    </w:lvl>
+  </w:abstractNum>
+  <w:abstractNum w:abstractNumId="1" w15:restartNumberingAfterBreak="0">
     <w:nsid w:val="20EB0CFC"/>
     <w:multiLevelType w:val="hybridMultilevel"/>
     <w:tmpl w:val="BDC0F3E4"/>
@@ -707,7 +1359,7 @@
       </w:pPr>
     </w:lvl>
   </w:abstractNum>
-  <w:abstractNum w:abstractNumId="1" w15:restartNumberingAfterBreak="0">
+  <w:abstractNum w:abstractNumId="2" w15:restartNumberingAfterBreak="0">
     <w:nsid w:val="354E366A"/>
     <w:multiLevelType w:val="hybridMultilevel"/>
     <w:tmpl w:val="98BE4E50"/>
@@ -797,10 +1449,13 @@
     </w:lvl>
   </w:abstractNum>
   <w:num w:numId="1">
-    <w:abstractNumId w:val="0"/>
+    <w:abstractNumId w:val="1"/>
   </w:num>
   <w:num w:numId="2">
-    <w:abstractNumId w:val="1"/>
+    <w:abstractNumId w:val="2"/>
+  </w:num>
+  <w:num w:numId="3">
+    <w:abstractNumId w:val="0"/>
   </w:num>
 </w:numbering>
 </file>

</xml_diff>

<commit_message>
Add final change of documentation
</commit_message>
<xml_diff>
--- a/Programmeren opdracht 3.docx
+++ b/Programmeren opdracht 3.docx
@@ -24,12 +24,89 @@
           <w:szCs w:val="43"/>
           <w:lang w:eastAsia="en-GB"/>
         </w:rPr>
-        <w:t>Programmeren opdracht 3: Intro to agents and agent-tools - individueel</w:t>
-      </w:r>
-    </w:p>
-    <w:p>
-      <w:pPr>
-        <w:pStyle w:val="Title"/>
+        <w:t xml:space="preserve">Programmeren opdracht 3: Intro to agents and agent-tools </w:t>
+      </w:r>
+      <w:r>
+        <w:rPr>
+          <w:rFonts w:ascii="Lato" w:eastAsia="Times New Roman" w:hAnsi="Lato" w:cs="Times New Roman"/>
+          <w:color w:val="2D3B45"/>
+          <w:kern w:val="36"/>
+          <w:sz w:val="43"/>
+          <w:szCs w:val="43"/>
+          <w:lang w:eastAsia="en-GB"/>
+        </w:rPr>
+        <w:t>–</w:t>
+      </w:r>
+      <w:r>
+        <w:rPr>
+          <w:rFonts w:ascii="Lato" w:eastAsia="Times New Roman" w:hAnsi="Lato" w:cs="Times New Roman"/>
+          <w:color w:val="2D3B45"/>
+          <w:kern w:val="36"/>
+          <w:sz w:val="43"/>
+          <w:szCs w:val="43"/>
+          <w:lang w:eastAsia="en-GB"/>
+        </w:rPr>
+        <w:t xml:space="preserve"> individueel</w:t>
+      </w:r>
+    </w:p>
+    <w:p>
+      <w:pPr>
+        <w:rPr>
+          <w:lang w:val="nl-NL" w:eastAsia="en-GB"/>
+        </w:rPr>
+      </w:pPr>
+    </w:p>
+    <w:p>
+      <w:pPr>
+        <w:rPr>
+          <w:lang w:val="nl-NL" w:eastAsia="en-GB"/>
+        </w:rPr>
+      </w:pPr>
+    </w:p>
+    <w:p>
+      <w:pPr>
+        <w:rPr>
+          <w:lang w:val="nl-NL" w:eastAsia="en-GB"/>
+        </w:rPr>
+      </w:pPr>
+      <w:r>
+        <w:rPr>
+          <w:lang w:val="nl-NL" w:eastAsia="en-GB"/>
+        </w:rPr>
+        <w:t>Naam: Stan Haakman</w:t>
+      </w:r>
+    </w:p>
+    <w:p>
+      <w:pPr>
+        <w:rPr>
+          <w:lang w:val="nl-NL" w:eastAsia="en-GB"/>
+        </w:rPr>
+      </w:pPr>
+      <w:r>
+        <w:rPr>
+          <w:lang w:val="nl-NL" w:eastAsia="en-GB"/>
+        </w:rPr>
+        <w:t>Datum: 3-12-2021</w:t>
+      </w:r>
+    </w:p>
+    <w:p>
+      <w:pPr>
+        <w:rPr>
+          <w:lang w:val="nl-NL" w:eastAsia="en-GB"/>
+        </w:rPr>
+      </w:pPr>
+      <w:r>
+        <w:rPr>
+          <w:lang w:val="nl-NL" w:eastAsia="en-GB"/>
+        </w:rPr>
+        <w:t>Klas: V2A</w:t>
+      </w:r>
+    </w:p>
+    <w:p>
+      <w:pPr>
+        <w:rPr>
+          <w:lang w:val="nl-NL" w:eastAsia="en-GB"/>
+        </w:rPr>
       </w:pPr>
     </w:p>
     <w:p>
@@ -582,7 +659,6 @@
         <w:rPr>
           <w:lang w:val="nl-NL"/>
         </w:rPr>
-        <w:lastRenderedPageBreak/>
         <w:t>Dichotomiën</w:t>
       </w:r>
       <w:proofErr w:type="spellEnd"/>
@@ -1136,7 +1212,171 @@
         <w:rPr>
           <w:lang w:val="nl-NL"/>
         </w:rPr>
-        <w:t>/omgeving zien waardoor er een onderdeel</w:t>
+        <w:t xml:space="preserve">/omgeving zien </w:t>
+      </w:r>
+      <w:r>
+        <w:rPr>
+          <w:lang w:val="nl-NL"/>
+        </w:rPr>
+        <w:t xml:space="preserve">waardoor hij moet reageren op wat </w:t>
+      </w:r>
+      <w:proofErr w:type="gramStart"/>
+      <w:r>
+        <w:rPr>
+          <w:lang w:val="nl-NL"/>
+        </w:rPr>
+        <w:t>er om</w:t>
+      </w:r>
+      <w:proofErr w:type="gramEnd"/>
+      <w:r>
+        <w:rPr>
+          <w:lang w:val="nl-NL"/>
+        </w:rPr>
+        <w:t xml:space="preserve"> zich heen gebeurd. Waardoor de </w:t>
+      </w:r>
+      <w:proofErr w:type="spellStart"/>
+      <w:r>
+        <w:rPr>
+          <w:lang w:val="nl-NL"/>
+        </w:rPr>
+        <w:t>agents</w:t>
+      </w:r>
+      <w:proofErr w:type="spellEnd"/>
+      <w:r>
+        <w:rPr>
+          <w:lang w:val="nl-NL"/>
+        </w:rPr>
+        <w:t>/</w:t>
+      </w:r>
+      <w:proofErr w:type="spellStart"/>
+      <w:r>
+        <w:rPr>
+          <w:lang w:val="nl-NL"/>
+        </w:rPr>
+        <w:t>enemies</w:t>
+      </w:r>
+      <w:proofErr w:type="spellEnd"/>
+      <w:r>
+        <w:rPr>
+          <w:lang w:val="nl-NL"/>
+        </w:rPr>
+        <w:t xml:space="preserve"> veel meer </w:t>
+      </w:r>
+      <w:proofErr w:type="spellStart"/>
+      <w:r>
+        <w:rPr>
+          <w:lang w:val="nl-NL"/>
+        </w:rPr>
+        <w:t>adaptable</w:t>
+      </w:r>
+      <w:proofErr w:type="spellEnd"/>
+      <w:r>
+        <w:rPr>
+          <w:lang w:val="nl-NL"/>
+        </w:rPr>
+        <w:t xml:space="preserve"> moeten worden naar iedere </w:t>
+      </w:r>
+      <w:proofErr w:type="spellStart"/>
+      <w:r>
+        <w:rPr>
+          <w:lang w:val="nl-NL"/>
+        </w:rPr>
+        <w:t>sitiatie</w:t>
+      </w:r>
+      <w:proofErr w:type="spellEnd"/>
+      <w:r>
+        <w:rPr>
+          <w:lang w:val="nl-NL"/>
+        </w:rPr>
+        <w:t xml:space="preserve"> omdat ze niet alles aan zien komen.</w:t>
+      </w:r>
+    </w:p>
+    <w:p>
+      <w:pPr>
+        <w:pStyle w:val="ListParagraph"/>
+        <w:numPr>
+          <w:ilvl w:val="0"/>
+          <w:numId w:val="3"/>
+        </w:numPr>
+        <w:rPr>
+          <w:lang w:val="nl-NL"/>
+        </w:rPr>
+      </w:pPr>
+      <w:r>
+        <w:rPr>
+          <w:lang w:val="nl-NL"/>
+        </w:rPr>
+        <w:t xml:space="preserve">Ook heeft het door dezelfde reden als de vorige veel invloed als </w:t>
+      </w:r>
+      <w:proofErr w:type="spellStart"/>
+      <w:r>
+        <w:rPr>
+          <w:lang w:val="nl-NL"/>
+        </w:rPr>
+        <w:t>Accessible</w:t>
+      </w:r>
+      <w:proofErr w:type="spellEnd"/>
+      <w:r>
+        <w:rPr>
+          <w:lang w:val="nl-NL"/>
+        </w:rPr>
+        <w:t xml:space="preserve"> </w:t>
+      </w:r>
+      <w:proofErr w:type="spellStart"/>
+      <w:r>
+        <w:rPr>
+          <w:lang w:val="nl-NL"/>
+        </w:rPr>
+        <w:t>gewijzigt</w:t>
+      </w:r>
+      <w:proofErr w:type="spellEnd"/>
+      <w:r>
+        <w:rPr>
+          <w:lang w:val="nl-NL"/>
+        </w:rPr>
+        <w:t xml:space="preserve"> </w:t>
+      </w:r>
+      <w:proofErr w:type="gramStart"/>
+      <w:r>
+        <w:rPr>
+          <w:lang w:val="nl-NL"/>
+        </w:rPr>
+        <w:t>word</w:t>
+      </w:r>
+      <w:proofErr w:type="gramEnd"/>
+      <w:r>
+        <w:rPr>
+          <w:lang w:val="nl-NL"/>
+        </w:rPr>
+        <w:t xml:space="preserve"> naar </w:t>
+      </w:r>
+      <w:proofErr w:type="spellStart"/>
+      <w:r>
+        <w:rPr>
+          <w:lang w:val="nl-NL"/>
+        </w:rPr>
+        <w:t>Inaccessible</w:t>
+      </w:r>
+      <w:proofErr w:type="spellEnd"/>
+      <w:r>
+        <w:rPr>
+          <w:lang w:val="nl-NL"/>
+        </w:rPr>
+        <w:t xml:space="preserve">. Hierdoor moet de agent veel preciezer op onderzoek gaan om een </w:t>
+      </w:r>
+      <w:proofErr w:type="spellStart"/>
+      <w:r>
+        <w:rPr>
+          <w:lang w:val="nl-NL"/>
+        </w:rPr>
+        <w:t>enemy</w:t>
+      </w:r>
+      <w:proofErr w:type="spellEnd"/>
+      <w:r>
+        <w:rPr>
+          <w:lang w:val="nl-NL"/>
+        </w:rPr>
+        <w:t xml:space="preserve"> te vinden.</w:t>
       </w:r>
     </w:p>
     <w:p>

</xml_diff>